<commit_message>
Update analysis and design docs
</commit_message>
<xml_diff>
--- a/Analysis and Design/Analysis Notes.docx
+++ b/Analysis and Design/Analysis Notes.docx
@@ -59,149 +59,65 @@
           <w:rtl w:val="0"/>
           <w:lang w:val="en-US"/>
         </w:rPr>
-        <w:t>-The AvailableIngredients class refers to the monthly list of available ingredients that is sent to the kitche</w:t>
-      </w:r>
-      <w:r>
-        <w:rPr>
-          <w:rtl w:val="0"/>
-          <w:lang w:val="en-US"/>
-        </w:rPr>
-        <w:t>n</w:t>
-      </w:r>
-    </w:p>
-    <w:p>
-      <w:pPr>
-        <w:pStyle w:val="Body A"/>
-        <w:spacing w:line="264" w:lineRule="auto"/>
-      </w:pPr>
-    </w:p>
-    <w:p>
-      <w:pPr>
-        <w:pStyle w:val="Body A"/>
-        <w:spacing w:line="264" w:lineRule="auto"/>
-      </w:pPr>
-      <w:r>
-        <w:rPr>
-          <w:rtl w:val="0"/>
-          <w:lang w:val="en-US"/>
-        </w:rPr>
-        <w:t xml:space="preserve">-In the </w:t>
-      </w:r>
-      <w:r>
-        <w:rPr>
-          <w:rtl w:val="0"/>
-          <w:lang w:val="en-US"/>
-        </w:rPr>
-        <w:t>Kitchen Gateway</w:t>
-      </w:r>
-      <w:r>
-        <w:rPr>
-          <w:rtl w:val="0"/>
-          <w:lang w:val="en-US"/>
-        </w:rPr>
-        <w:t xml:space="preserve"> class:</w:t>
-      </w:r>
-    </w:p>
-    <w:p>
-      <w:pPr>
-        <w:pStyle w:val="Body A"/>
-        <w:spacing w:line="264" w:lineRule="auto"/>
-      </w:pPr>
-      <w:r>
-        <w:rPr>
-          <w:rtl w:val="0"/>
-          <w:lang w:val="en-US"/>
-        </w:rPr>
-        <w:t>--</w:t>
-      </w:r>
-      <w:r>
-        <w:rPr>
-          <w:rtl w:val="0"/>
-          <w:lang w:val="en-US"/>
-        </w:rPr>
-        <w:t xml:space="preserve">menu: </w:t>
-      </w:r>
-      <w:r>
-        <w:rPr>
-          <w:rtl w:val="0"/>
-          <w:lang w:val="en-US"/>
-        </w:rPr>
-        <w:t>s</w:t>
-      </w:r>
-      <w:r>
-        <w:rPr>
-          <w:rtl w:val="0"/>
-          <w:lang w:val="en-US"/>
-        </w:rPr>
-        <w:t>ince the kitchen team receives the menu from the managers, it must have a menu attribute value</w:t>
-      </w:r>
-    </w:p>
-    <w:p>
-      <w:pPr>
-        <w:pStyle w:val="Body A"/>
-        <w:spacing w:line="264" w:lineRule="auto"/>
-      </w:pPr>
-      <w:r>
-        <w:rPr>
-          <w:rtl w:val="0"/>
-          <w:lang w:val="en-US"/>
-        </w:rPr>
-        <w:t>--i</w:t>
-      </w:r>
-      <w:r>
-        <w:rPr>
-          <w:rtl w:val="0"/>
-          <w:lang w:val="en-US"/>
-        </w:rPr>
-        <w:t xml:space="preserve">ngredientList: </w:t>
-      </w:r>
-      <w:r>
-        <w:rPr>
-          <w:rtl w:val="0"/>
-          <w:lang w:val="en-US"/>
-        </w:rPr>
-        <w:t>w</w:t>
-      </w:r>
-      <w:r>
-        <w:rPr>
-          <w:rtl w:val="0"/>
-          <w:lang w:val="en-US"/>
-        </w:rPr>
-        <w:t>hen the management team orders supplies from the supplier, the list of ordered ingredients is also sent to the kitchen. Therefore, the kitchen team needs to update the quantity of ingredients on hand. For this reason, the ingredientList attribute value has been added</w:t>
-      </w:r>
-    </w:p>
-    <w:p>
-      <w:pPr>
-        <w:pStyle w:val="Body A"/>
-        <w:spacing w:line="264" w:lineRule="auto"/>
-      </w:pPr>
-      <w:r>
-        <w:rPr>
-          <w:rtl w:val="0"/>
-          <w:lang w:val="en-US"/>
-        </w:rPr>
-        <w:t>--</w:t>
-      </w:r>
-      <w:r>
-        <w:rPr>
-          <w:rtl w:val="0"/>
-          <w:lang w:val="en-US"/>
-        </w:rPr>
-        <w:t xml:space="preserve">orderList: </w:t>
-      </w:r>
-      <w:r>
-        <w:rPr>
-          <w:rtl w:val="0"/>
-          <w:lang w:val="en-US"/>
-        </w:rPr>
-        <w:t>t</w:t>
-      </w:r>
-      <w:r>
-        <w:rPr>
-          <w:rtl w:val="0"/>
-          <w:lang w:val="en-US"/>
-        </w:rPr>
-        <w:t>he list of products ordered by the management team is also sent to the kitchen team. Hence, the orderList parameter has been added</w:t>
+        <w:t>-The AvailableIngredients class refers to the monthly list of available ingredients that is sent to the kitchen</w:t>
+      </w:r>
+    </w:p>
+    <w:p>
+      <w:pPr>
+        <w:pStyle w:val="Body A"/>
+        <w:spacing w:line="264" w:lineRule="auto"/>
+      </w:pPr>
+    </w:p>
+    <w:p>
+      <w:pPr>
+        <w:pStyle w:val="Body A"/>
+        <w:spacing w:line="264" w:lineRule="auto"/>
+      </w:pPr>
+      <w:r>
+        <w:rPr>
+          <w:rtl w:val="0"/>
+          <w:lang w:val="en-US"/>
+        </w:rPr>
+        <w:t>-In the Kitchen Gateway class:</w:t>
+      </w:r>
+    </w:p>
+    <w:p>
+      <w:pPr>
+        <w:pStyle w:val="Body A"/>
+        <w:spacing w:line="264" w:lineRule="auto"/>
+      </w:pPr>
+      <w:r>
+        <w:rPr>
+          <w:rtl w:val="0"/>
+          <w:lang w:val="en-US"/>
+        </w:rPr>
+        <w:t>--menu: since the kitchen team receives the menu from the managers, it must have a menu attribute value</w:t>
+      </w:r>
+    </w:p>
+    <w:p>
+      <w:pPr>
+        <w:pStyle w:val="Body A"/>
+        <w:spacing w:line="264" w:lineRule="auto"/>
+      </w:pPr>
+      <w:r>
+        <w:rPr>
+          <w:rtl w:val="0"/>
+          <w:lang w:val="en-US"/>
+        </w:rPr>
+        <w:t>--ingredientList: when the management team orders supplies from the supplier, the list of ordered ingredients is also sent to the kitchen. Therefore, the kitchen team needs to update the quantity of ingredients on hand. For this reason, the ingredientList attribute value has been added</w:t>
+      </w:r>
+    </w:p>
+    <w:p>
+      <w:pPr>
+        <w:pStyle w:val="Body A"/>
+        <w:spacing w:line="264" w:lineRule="auto"/>
+      </w:pPr>
+      <w:r>
+        <w:rPr>
+          <w:rtl w:val="0"/>
+          <w:lang w:val="en-US"/>
+        </w:rPr>
+        <w:t>--orderList: the list of products ordered by the management team is also sent to the kitchen team. Hence, the orderList parameter has been added</w:t>
       </w:r>
     </w:p>
     <w:p>
@@ -240,122 +156,59 @@
           <w:rtl w:val="0"/>
           <w:lang w:val="en-US"/>
         </w:rPr>
-        <w:t>--</w:t>
-      </w:r>
-      <w:r>
-        <w:rPr>
-          <w:rtl w:val="0"/>
-          <w:lang w:val="en-US"/>
-        </w:rPr>
-        <w:t>RetrieveIngredientList(): used by the kitchen team to obtain the list of ingredients they have on hand</w:t>
-      </w:r>
-    </w:p>
-    <w:p>
-      <w:pPr>
-        <w:pStyle w:val="Body A"/>
-        <w:spacing w:line="264" w:lineRule="auto"/>
-      </w:pPr>
-      <w:r>
-        <w:rPr>
-          <w:rtl w:val="0"/>
-          <w:lang w:val="en-US"/>
-        </w:rPr>
-        <w:t>--r</w:t>
-      </w:r>
-      <w:r>
-        <w:rPr>
-          <w:rtl w:val="0"/>
-          <w:lang w:val="en-US"/>
-        </w:rPr>
-        <w:t>etrieveOrderList(): used for the kitchen team to view the products ordered by the management team</w:t>
-      </w:r>
-    </w:p>
-    <w:p>
-      <w:pPr>
-        <w:pStyle w:val="Body A"/>
-        <w:spacing w:line="264" w:lineRule="auto"/>
-      </w:pPr>
-      <w:r>
-        <w:rPr>
-          <w:rtl w:val="0"/>
-          <w:lang w:val="en-US"/>
-        </w:rPr>
-        <w:t>--</w:t>
-      </w:r>
-      <w:r>
-        <w:rPr>
-          <w:rtl w:val="0"/>
-          <w:lang w:val="en-US"/>
-        </w:rPr>
-        <w:t xml:space="preserve">updateMenu(): </w:t>
-      </w:r>
-      <w:r>
-        <w:rPr>
-          <w:rtl w:val="0"/>
-          <w:lang w:val="en-US"/>
-        </w:rPr>
-        <w:t>t</w:t>
-      </w:r>
-      <w:r>
-        <w:rPr>
-          <w:rtl w:val="0"/>
-          <w:lang w:val="en-US"/>
-        </w:rPr>
-        <w:t>he process of compiling the menu is done by the Head Chef, and at the same time, the Head Chef/Sous Chef can update the menu based on feedback received from the online site</w:t>
-      </w:r>
-      <w:r>
-        <w:rPr>
-          <w:rtl w:val="0"/>
-          <w:lang w:val="en-US"/>
-        </w:rPr>
-        <w:t>. T</w:t>
-      </w:r>
-      <w:r>
-        <w:rPr>
-          <w:rtl w:val="0"/>
-          <w:lang w:val="en-US"/>
-        </w:rPr>
-        <w:t>herefore, the updateMenu() function has been added</w:t>
-      </w:r>
-    </w:p>
-    <w:p>
-      <w:pPr>
-        <w:pStyle w:val="Body A"/>
-        <w:spacing w:line="264" w:lineRule="auto"/>
-      </w:pPr>
-      <w:r>
-        <w:rPr>
-          <w:rtl w:val="0"/>
-          <w:lang w:val="en-US"/>
-        </w:rPr>
-        <w:t>--</w:t>
-      </w:r>
-      <w:r>
-        <w:rPr>
-          <w:rtl w:val="0"/>
-          <w:lang w:val="en-US"/>
-        </w:rPr>
-        <w:t>updateOrderList(): The management team, along with the Head Chef, decides how much of which ingredient will be ordered by looking at the menu for the upcoming week. That's why the updateOrderList() function has been added to the Kitchen Gateway</w:t>
-      </w:r>
-    </w:p>
-    <w:p>
-      <w:pPr>
-        <w:pStyle w:val="Body A"/>
-        <w:spacing w:line="264" w:lineRule="auto"/>
-      </w:pPr>
-      <w:r>
-        <w:rPr>
-          <w:rtl w:val="0"/>
-          <w:lang w:val="en-US"/>
-        </w:rPr>
-        <w:t>--</w:t>
-      </w:r>
-      <w:r>
-        <w:rPr>
-          <w:rtl w:val="0"/>
-          <w:lang w:val="en-US"/>
-        </w:rPr>
-        <w:t>receiveOrder(): The process of sending the products ordered by the management team to the kitchen department is carried out with the receiveOrder() function</w:t>
+        <w:t>--RetrieveIngredientList(): used by the kitchen team to obtain the list of ingredients they have on hand</w:t>
+      </w:r>
+    </w:p>
+    <w:p>
+      <w:pPr>
+        <w:pStyle w:val="Body A"/>
+        <w:spacing w:line="264" w:lineRule="auto"/>
+      </w:pPr>
+      <w:r>
+        <w:rPr>
+          <w:rtl w:val="0"/>
+          <w:lang w:val="en-US"/>
+        </w:rPr>
+        <w:t>--retrieveOrderList(): used for the kitchen team to view the products ordered by the management team</w:t>
+      </w:r>
+    </w:p>
+    <w:p>
+      <w:pPr>
+        <w:pStyle w:val="Body A"/>
+        <w:spacing w:line="264" w:lineRule="auto"/>
+      </w:pPr>
+      <w:r>
+        <w:rPr>
+          <w:rtl w:val="0"/>
+          <w:lang w:val="en-US"/>
+        </w:rPr>
+        <w:t>--updateMenu(): the process of compiling the menu is done by the Head Chef, and at the same time, the Head Chef/Sous Chef can update the menu based on feedback received from the online site. Therefore, the updateMenu() function has been added</w:t>
+      </w:r>
+    </w:p>
+    <w:p>
+      <w:pPr>
+        <w:pStyle w:val="Body A"/>
+        <w:spacing w:line="264" w:lineRule="auto"/>
+      </w:pPr>
+      <w:r>
+        <w:rPr>
+          <w:rtl w:val="0"/>
+          <w:lang w:val="en-US"/>
+        </w:rPr>
+        <w:t>--updateOrderList(): The management team, along with the Head Chef, decides how much of which ingredient will be ordered by looking at the menu for the upcoming week. That's why the updateOrderList() function has been added to the Kitchen Gateway</w:t>
+      </w:r>
+    </w:p>
+    <w:p>
+      <w:pPr>
+        <w:pStyle w:val="Body A"/>
+        <w:spacing w:line="264" w:lineRule="auto"/>
+      </w:pPr>
+      <w:r>
+        <w:rPr>
+          <w:rtl w:val="0"/>
+          <w:lang w:val="en-US"/>
+        </w:rPr>
+        <w:t>--receiveOrder(): The process of sending the products ordered by the management team to the kitchen department is carried out with the receiveOrder() function</w:t>
       </w:r>
     </w:p>
     <w:p>
@@ -381,245 +234,98 @@
           <w:rtl w:val="0"/>
           <w:lang w:val="en-US"/>
         </w:rPr>
-        <w:t>-In the</w:t>
-      </w:r>
-      <w:r>
-        <w:rPr>
-          <w:rtl w:val="0"/>
-          <w:lang w:val="en-US"/>
-        </w:rPr>
-        <w:t xml:space="preserve"> SupplierGateway</w:t>
-      </w:r>
-      <w:r>
-        <w:rPr>
-          <w:rtl w:val="0"/>
-          <w:lang w:val="en-US"/>
-        </w:rPr>
-        <w:t xml:space="preserve"> class:</w:t>
-      </w:r>
-    </w:p>
-    <w:p>
-      <w:pPr>
-        <w:pStyle w:val="Body A"/>
-        <w:spacing w:line="264" w:lineRule="auto"/>
-      </w:pPr>
-      <w:r>
-        <w:rPr>
-          <w:rtl w:val="0"/>
-          <w:lang w:val="en-US"/>
-        </w:rPr>
-        <w:t>--t</w:t>
-      </w:r>
-      <w:r>
-        <w:rPr>
-          <w:rtl w:val="0"/>
-          <w:lang w:val="en-US"/>
-        </w:rPr>
-        <w:t>he management team continuously monitors and updates the status of stock materials and the restaurant's booking situation. When stock materials are depleted, purchases are made from suppliers. Therefore, we need a SupplierGateway.</w:t>
-      </w:r>
-    </w:p>
-    <w:p>
-      <w:pPr>
-        <w:pStyle w:val="Body A"/>
-        <w:spacing w:line="264" w:lineRule="auto"/>
-      </w:pPr>
-      <w:r>
-        <w:rPr>
-          <w:rtl w:val="0"/>
-          <w:lang w:val="en-US"/>
-        </w:rPr>
-        <w:t>--</w:t>
-      </w:r>
-      <w:r>
-        <w:rPr>
-          <w:rtl w:val="0"/>
-          <w:lang w:val="en-US"/>
-        </w:rPr>
-        <w:t xml:space="preserve">supplierList: </w:t>
-      </w:r>
-      <w:r>
-        <w:rPr>
-          <w:rtl w:val="0"/>
-          <w:lang w:val="en-US"/>
-        </w:rPr>
-        <w:t>h</w:t>
-      </w:r>
-      <w:r>
-        <w:rPr>
-          <w:rtl w:val="0"/>
-          <w:lang w:val="en-US"/>
-        </w:rPr>
-        <w:t>olds the list of suppliers. While there is one fixed supplier for supplying ingredients in the restaurant, a different supplier is used for wine supply. The list of these suppliers is kept in the supplierList</w:t>
-      </w:r>
-    </w:p>
-    <w:p>
-      <w:pPr>
-        <w:pStyle w:val="Body A"/>
-        <w:spacing w:line="264" w:lineRule="auto"/>
-      </w:pPr>
-      <w:r>
-        <w:rPr>
-          <w:rtl w:val="0"/>
-          <w:lang w:val="en-US"/>
-        </w:rPr>
-        <w:t>--</w:t>
-      </w:r>
-      <w:r>
-        <w:rPr>
-          <w:rtl w:val="0"/>
-          <w:lang w:val="en-US"/>
-        </w:rPr>
-        <w:t xml:space="preserve">productAvailability: </w:t>
-      </w:r>
-      <w:r>
-        <w:rPr>
-          <w:rtl w:val="0"/>
-          <w:lang w:val="en-US"/>
-        </w:rPr>
-        <w:t>s</w:t>
-      </w:r>
-      <w:r>
-        <w:rPr>
-          <w:rtl w:val="0"/>
-          <w:lang w:val="en-US"/>
-        </w:rPr>
-        <w:t>uppliers present the management team with a monthly list of products they can supply. Therefore, the productAvailability attribute was created. This attribute contains the list of products that the supplier can sell to the management team</w:t>
-      </w:r>
-    </w:p>
-    <w:p>
-      <w:pPr>
-        <w:pStyle w:val="Body A"/>
-        <w:spacing w:line="264" w:lineRule="auto"/>
-      </w:pPr>
-      <w:r>
-        <w:rPr>
-          <w:rtl w:val="0"/>
-          <w:lang w:val="en-US"/>
-        </w:rPr>
-        <w:t>--</w:t>
-      </w:r>
-      <w:r>
-        <w:rPr>
-          <w:rtl w:val="0"/>
-          <w:lang w:val="en-US"/>
-        </w:rPr>
-        <w:t xml:space="preserve">orderDetails: </w:t>
-      </w:r>
-      <w:r>
-        <w:rPr>
-          <w:rtl w:val="0"/>
-          <w:lang w:val="en-US"/>
-        </w:rPr>
-        <w:t>c</w:t>
-      </w:r>
-      <w:r>
-        <w:rPr>
-          <w:rtl w:val="0"/>
-          <w:lang w:val="en-US"/>
-        </w:rPr>
-        <w:t>ontains descriptions of the products to be sold to the management team by the supplier.</w:t>
-      </w:r>
-    </w:p>
-    <w:p>
-      <w:pPr>
-        <w:pStyle w:val="Body A"/>
-        <w:spacing w:line="264" w:lineRule="auto"/>
-      </w:pPr>
-      <w:r>
-        <w:rPr>
-          <w:rtl w:val="0"/>
-          <w:lang w:val="en-US"/>
-        </w:rPr>
-        <w:t>--</w:t>
-      </w:r>
-      <w:r>
-        <w:rPr>
-          <w:rtl w:val="0"/>
-          <w:lang w:val="en-US"/>
-        </w:rPr>
-        <w:t xml:space="preserve">retrieveSupplierList(): </w:t>
-      </w:r>
-      <w:r>
-        <w:rPr>
-          <w:rtl w:val="0"/>
-          <w:lang w:val="en-US"/>
-        </w:rPr>
-        <w:t>u</w:t>
-      </w:r>
-      <w:r>
-        <w:rPr>
-          <w:rtl w:val="0"/>
-          <w:lang w:val="en-US"/>
-        </w:rPr>
-        <w:t>sed to obtain the list of suppliers who have sufficient materials in stock</w:t>
-      </w:r>
-    </w:p>
-    <w:p>
-      <w:pPr>
-        <w:pStyle w:val="Body A"/>
-        <w:spacing w:line="264" w:lineRule="auto"/>
-      </w:pPr>
-      <w:r>
-        <w:rPr>
-          <w:rtl w:val="0"/>
-          <w:lang w:val="en-US"/>
-        </w:rPr>
-        <w:t>--</w:t>
-      </w:r>
-      <w:r>
-        <w:rPr>
-          <w:rtl w:val="0"/>
-          <w:lang w:val="en-US"/>
-        </w:rPr>
-        <w:t xml:space="preserve">checkProductAvailability(supplier): </w:t>
-      </w:r>
-      <w:r>
-        <w:rPr>
-          <w:rtl w:val="0"/>
-          <w:lang w:val="en-US"/>
-        </w:rPr>
-        <w:t>t</w:t>
-      </w:r>
-      <w:r>
-        <w:rPr>
-          <w:rtl w:val="0"/>
-          <w:lang w:val="en-US"/>
-        </w:rPr>
-        <w:t>he process of checking whether a certain supplier (supplier) has the desired products in stock</w:t>
-      </w:r>
-    </w:p>
-    <w:p>
-      <w:pPr>
-        <w:pStyle w:val="Body A"/>
-        <w:spacing w:line="264" w:lineRule="auto"/>
-      </w:pPr>
-      <w:r>
-        <w:rPr>
-          <w:rtl w:val="0"/>
-          <w:lang w:val="en-US"/>
-        </w:rPr>
-        <w:t>--</w:t>
-      </w:r>
-      <w:r>
-        <w:rPr>
-          <w:rtl w:val="0"/>
-          <w:lang w:val="en-US"/>
-        </w:rPr>
-        <w:t xml:space="preserve">placeOrder(orderDetails): </w:t>
-      </w:r>
-      <w:r>
-        <w:rPr>
-          <w:rtl w:val="0"/>
-          <w:lang w:val="en-US"/>
-        </w:rPr>
-        <w:t>t</w:t>
-      </w:r>
-      <w:r>
-        <w:rPr>
-          <w:rtl w:val="0"/>
-          <w:lang w:val="en-US"/>
-        </w:rPr>
-        <w:t>he process of requesting an order from the desired supplier</w:t>
+        <w:t>-In the SupplierGateway class:</w:t>
+      </w:r>
+    </w:p>
+    <w:p>
+      <w:pPr>
+        <w:pStyle w:val="Body A"/>
+        <w:spacing w:line="264" w:lineRule="auto"/>
+      </w:pPr>
+      <w:r>
+        <w:rPr>
+          <w:rtl w:val="0"/>
+          <w:lang w:val="en-US"/>
+        </w:rPr>
+        <w:t>--the management team continuously monitors and updates the status of stock materials and the restaurant's booking situation. When stock materials are depleted, purchases are made from suppliers. Therefore, we need a SupplierGateway.</w:t>
+      </w:r>
+    </w:p>
+    <w:p>
+      <w:pPr>
+        <w:pStyle w:val="Body A"/>
+        <w:spacing w:line="264" w:lineRule="auto"/>
+      </w:pPr>
+      <w:r>
+        <w:rPr>
+          <w:rtl w:val="0"/>
+          <w:lang w:val="en-US"/>
+        </w:rPr>
+        <w:t>--supplierList: holds the list of suppliers. While there is one fixed supplier for supplying ingredients in the restaurant, a different supplier is used for wine supply. The list of these suppliers is kept in the supplierList</w:t>
+      </w:r>
+    </w:p>
+    <w:p>
+      <w:pPr>
+        <w:pStyle w:val="Body A"/>
+        <w:spacing w:line="264" w:lineRule="auto"/>
+      </w:pPr>
+      <w:r>
+        <w:rPr>
+          <w:rtl w:val="0"/>
+          <w:lang w:val="en-US"/>
+        </w:rPr>
+        <w:t>--productAvailability: suppliers present the management team with a monthly list of products they can supply. Therefore, the productAvailability attribute was created. This attribute contains the list of products that the supplier can sell to the management team</w:t>
+      </w:r>
+    </w:p>
+    <w:p>
+      <w:pPr>
+        <w:pStyle w:val="Body A"/>
+        <w:spacing w:line="264" w:lineRule="auto"/>
+      </w:pPr>
+      <w:r>
+        <w:rPr>
+          <w:rtl w:val="0"/>
+          <w:lang w:val="en-US"/>
+        </w:rPr>
+        <w:t>--orderDetails: contains descriptions of the products to be sold to the management team by the supplier.</w:t>
+      </w:r>
+    </w:p>
+    <w:p>
+      <w:pPr>
+        <w:pStyle w:val="Body A"/>
+        <w:spacing w:line="264" w:lineRule="auto"/>
+      </w:pPr>
+      <w:r>
+        <w:rPr>
+          <w:rtl w:val="0"/>
+          <w:lang w:val="en-US"/>
+        </w:rPr>
+        <w:t>--retrieveSupplierList(): used to obtain the list of suppliers who have sufficient materials in stock</w:t>
+      </w:r>
+    </w:p>
+    <w:p>
+      <w:pPr>
+        <w:pStyle w:val="Body A"/>
+        <w:spacing w:line="264" w:lineRule="auto"/>
+      </w:pPr>
+      <w:r>
+        <w:rPr>
+          <w:rtl w:val="0"/>
+          <w:lang w:val="en-US"/>
+        </w:rPr>
+        <w:t>--checkProductAvailability(supplier): the process of checking whether a certain supplier (supplier) has the desired products in stock</w:t>
+      </w:r>
+    </w:p>
+    <w:p>
+      <w:pPr>
+        <w:pStyle w:val="Body A"/>
+        <w:spacing w:line="264" w:lineRule="auto"/>
+      </w:pPr>
+      <w:r>
+        <w:rPr>
+          <w:rtl w:val="0"/>
+          <w:lang w:val="en-US"/>
+        </w:rPr>
+        <w:t>--placeOrder(orderDetails): the process of requesting an order from the desired supplier</w:t>
       </w:r>
     </w:p>
     <w:p>
@@ -645,126 +351,77 @@
           <w:rtl w:val="0"/>
           <w:lang w:val="en-US"/>
         </w:rPr>
-        <w:t>-</w:t>
-      </w:r>
-      <w:r>
-        <w:rPr>
-          <w:rtl w:val="0"/>
-          <w:lang w:val="en-US"/>
-        </w:rPr>
-        <w:t xml:space="preserve">Sales Frequency Enum Class: </w:t>
-      </w:r>
-      <w:r>
-        <w:rPr>
-          <w:rtl w:val="0"/>
-          <w:lang w:val="en-US"/>
-        </w:rPr>
-        <w:t>t</w:t>
-      </w:r>
-      <w:r>
-        <w:rPr>
-          <w:rtl w:val="0"/>
-          <w:lang w:val="en-US"/>
-        </w:rPr>
-        <w:t>he sales graph should be regularly updated weekly, monthly, and yearly. This is crucial as it will give the management team important clues about when the restaurant is busy or quiet throughout the year, and which months have higher sales. Three enum literals have been created: yearly, monthly, weekly. Additionally, a frequency parameter has been added to the SalesGraph class</w:t>
-      </w:r>
-    </w:p>
-    <w:p>
-      <w:pPr>
-        <w:pStyle w:val="Body A"/>
-        <w:spacing w:line="264" w:lineRule="auto"/>
-      </w:pPr>
-    </w:p>
-    <w:p>
-      <w:pPr>
-        <w:pStyle w:val="Body A"/>
-        <w:spacing w:line="264" w:lineRule="auto"/>
-      </w:pPr>
-      <w:r>
-        <w:rPr>
-          <w:rtl w:val="0"/>
-          <w:lang w:val="en-US"/>
-        </w:rPr>
-        <w:t>-</w:t>
-      </w:r>
-      <w:r>
-        <w:rPr>
-          <w:rtl w:val="0"/>
-          <w:lang w:val="en-US"/>
-        </w:rPr>
-        <w:t>IngredientAvailability Enum Class: The supplier communicates the list of available ingredients to the management team on a monthly basis. Hence, the "monthly" literal has been added to the IngredientAvailability enum class. Also, a frequency parameter has been added to the AvailableIngredient class.</w:t>
-      </w:r>
-    </w:p>
-    <w:p>
-      <w:pPr>
-        <w:pStyle w:val="Body A"/>
-        <w:spacing w:line="264" w:lineRule="auto"/>
-      </w:pPr>
-    </w:p>
-    <w:p>
-      <w:pPr>
-        <w:pStyle w:val="Body A"/>
-        <w:spacing w:line="264" w:lineRule="auto"/>
-      </w:pPr>
-      <w:r>
-        <w:rPr>
-          <w:rtl w:val="0"/>
-          <w:lang w:val="en-US"/>
-        </w:rPr>
-        <w:t>-</w:t>
-      </w:r>
-      <w:r>
-        <w:rPr>
-          <w:rtl w:val="0"/>
-          <w:lang w:val="en-US"/>
-        </w:rPr>
-        <w:t>MenuAvailability Enum Class: The management team, along with the Head Chef, uses the weekly updated menu to determine how much of which ingredients should be purchased. Therefore, the "weekly" literal has been added to the MenuAvailability Enum Class. Also, a frequency parameter has been added to the Menu class</w:t>
-      </w:r>
-    </w:p>
-    <w:p>
-      <w:pPr>
-        <w:pStyle w:val="Body A"/>
-        <w:spacing w:line="264" w:lineRule="auto"/>
-      </w:pPr>
-      <w:r>
-        <w:rPr>
-          <w:rtl w:val="0"/>
-          <w:lang w:val="en-US"/>
-        </w:rPr>
-        <w:t>-</w:t>
-      </w:r>
-      <w:r>
-        <w:rPr>
-          <w:rtl w:val="0"/>
-          <w:lang w:val="en-US"/>
-        </w:rPr>
-        <w:t>OrderFrequency: The management team receives the quantity of materials that can be ordered from the supplier on a monthly basis, thus the OrderFrequency literal value has been determined as "monthly". Additionally, a frequency parameter has been added to the Order class</w:t>
-      </w:r>
-    </w:p>
-    <w:p>
-      <w:pPr>
-        <w:pStyle w:val="Body A"/>
-        <w:spacing w:line="264" w:lineRule="auto"/>
-      </w:pPr>
-    </w:p>
-    <w:p>
-      <w:pPr>
-        <w:pStyle w:val="Body A"/>
-        <w:spacing w:line="264" w:lineRule="auto"/>
-      </w:pPr>
-      <w:r>
-        <w:rPr>
-          <w:rtl w:val="0"/>
-          <w:lang w:val="en-US"/>
-        </w:rPr>
-        <w:t>-</w:t>
-      </w:r>
-      <w:r>
-        <w:rPr>
-          <w:rtl w:val="0"/>
-          <w:lang w:val="en-US"/>
-        </w:rPr>
-        <w:t>NOTE: An UpdateSalesGraph() method has been added to the SalesGraph class</w:t>
+        <w:t>-Sales Frequency Enum Class: the sales graph should be regularly updated weekly, monthly, and yearly. This is crucial as it will give the management team important clues about when the restaurant is busy or quiet throughout the year, and which months have higher sales. Three enum literals have been created: yearly, monthly, weekly. Additionally, a frequency parameter has been added to the SalesGraph class</w:t>
+      </w:r>
+    </w:p>
+    <w:p>
+      <w:pPr>
+        <w:pStyle w:val="Body A"/>
+        <w:spacing w:line="264" w:lineRule="auto"/>
+      </w:pPr>
+    </w:p>
+    <w:p>
+      <w:pPr>
+        <w:pStyle w:val="Body A"/>
+        <w:spacing w:line="264" w:lineRule="auto"/>
+      </w:pPr>
+      <w:r>
+        <w:rPr>
+          <w:rtl w:val="0"/>
+          <w:lang w:val="en-US"/>
+        </w:rPr>
+        <w:t>-IngredientAvailability Enum Class: The supplier communicates the list of available ingredients to the management team on a monthly basis. Hence, the "monthly" literal has been added to the IngredientAvailability enum class. Also, a frequency parameter has been added to the AvailableIngredient class.</w:t>
+      </w:r>
+    </w:p>
+    <w:p>
+      <w:pPr>
+        <w:pStyle w:val="Body A"/>
+        <w:spacing w:line="264" w:lineRule="auto"/>
+      </w:pPr>
+    </w:p>
+    <w:p>
+      <w:pPr>
+        <w:pStyle w:val="Body A"/>
+        <w:spacing w:line="264" w:lineRule="auto"/>
+      </w:pPr>
+      <w:r>
+        <w:rPr>
+          <w:rtl w:val="0"/>
+          <w:lang w:val="en-US"/>
+        </w:rPr>
+        <w:t>-MenuAvailability Enum Class: The management team, along with the Head Chef, uses the weekly updated menu to determine how much of which ingredients should be purchased. Therefore, the "weekly" literal has been added to the MenuAvailability Enum Class. Also, a frequency parameter has been added to the Menu class</w:t>
+      </w:r>
+    </w:p>
+    <w:p>
+      <w:pPr>
+        <w:pStyle w:val="Body A"/>
+        <w:spacing w:line="264" w:lineRule="auto"/>
+      </w:pPr>
+      <w:r>
+        <w:rPr>
+          <w:rtl w:val="0"/>
+          <w:lang w:val="en-US"/>
+        </w:rPr>
+        <w:t>-OrderFrequency: The management team receives the quantity of materials that can be ordered from the supplier on a monthly basis, thus the OrderFrequency literal value has been determined as "monthly". Additionally, a frequency parameter has been added to the Order class</w:t>
+      </w:r>
+    </w:p>
+    <w:p>
+      <w:pPr>
+        <w:pStyle w:val="Body A"/>
+        <w:spacing w:line="264" w:lineRule="auto"/>
+      </w:pPr>
+    </w:p>
+    <w:p>
+      <w:pPr>
+        <w:pStyle w:val="Body A"/>
+        <w:spacing w:line="264" w:lineRule="auto"/>
+      </w:pPr>
+      <w:r>
+        <w:rPr>
+          <w:rtl w:val="0"/>
+          <w:lang w:val="en-US"/>
+        </w:rPr>
+        <w:t>-NOTE: An UpdateSalesGraph() method has been added to the SalesGraph class</w:t>
       </w:r>
     </w:p>
     <w:p>
@@ -812,6 +469,13 @@
         </w:rPr>
         <w:t>-Rename enumeration to enum</w:t>
       </w:r>
+      <w:r>
+        <w:rPr>
+          <w:rtl w:val="0"/>
+          <w:lang w:val="en-US"/>
+        </w:rPr>
+        <w:t xml:space="preserve"> (this is considered best practice)</w:t>
+      </w:r>
     </w:p>
     <w:p>
       <w:pPr>
@@ -824,6 +488,39 @@
           <w:lang w:val="en-US"/>
         </w:rPr>
         <w:t>-Add the NHSDiscount and armyDiscount attributes back</w:t>
+      </w:r>
+      <w:r>
+        <w:rPr>
+          <w:rtl w:val="0"/>
+          <w:lang w:val="en-US"/>
+        </w:rPr>
+        <w:t xml:space="preserve"> (this is an extra set of requirements obtained from the specification documents from FOH, not the case study itself)</w:t>
+      </w:r>
+    </w:p>
+    <w:p>
+      <w:pPr>
+        <w:pStyle w:val="Body A"/>
+        <w:spacing w:line="264" w:lineRule="auto"/>
+      </w:pPr>
+      <w:r>
+        <w:rPr>
+          <w:rtl w:val="0"/>
+          <w:lang w:val="en-US"/>
+        </w:rPr>
+        <w:t>-Save the edited diagram as a new .vpp entitled "Lancaster'sAnalysisClassDiagramV3.vpp"</w:t>
+      </w:r>
+    </w:p>
+    <w:p>
+      <w:pPr>
+        <w:pStyle w:val="Body A"/>
+        <w:spacing w:line="264" w:lineRule="auto"/>
+      </w:pPr>
+      <w:r>
+        <w:rPr>
+          <w:rtl w:val="0"/>
+          <w:lang w:val="en-US"/>
+        </w:rPr>
+        <w:t>-Save a new .jpg of the edited diagram entitled "Lancaster'sV3.jpg"</w:t>
       </w:r>
     </w:p>
     <w:sectPr>

</xml_diff>